<commit_message>
multiple comparison in CMINDS regression
added multiple comparison to CMINDS regression.
generalized initial path declaration for multiple OS platforms.
</commit_message>
<xml_diff>
--- a/Report/Article/Abstract.docx
+++ b/Report/Article/Abstract.docx
@@ -1,6 +1,6 @@
 
 <file path=word/document.xml><?xml version="1.0" encoding="utf-8"?>
-<w:document xmlns:wpc="http://schemas.microsoft.com/office/word/2010/wordprocessingCanvas" xmlns:cx="http://schemas.microsoft.com/office/drawing/2014/chartex" xmlns:cx1="http://schemas.microsoft.com/office/drawing/2015/9/8/chartex" xmlns:cx2="http://schemas.microsoft.com/office/drawing/2015/10/21/chartex" xmlns:cx3="http://schemas.microsoft.com/office/drawing/2016/5/9/chartex" xmlns:cx4="http://schemas.microsoft.com/office/drawing/2016/5/10/chartex" xmlns:cx5="http://schemas.microsoft.com/office/drawing/2016/5/11/chartex" xmlns:cx6="http://schemas.microsoft.com/office/drawing/2016/5/12/chartex" xmlns:cx7="http://schemas.microsoft.com/office/drawing/2016/5/13/chartex" xmlns:cx8="http://schemas.microsoft.com/office/drawing/2016/5/14/chartex" xmlns:mc="http://schemas.openxmlformats.org/markup-compatibility/2006" xmlns:aink="http://schemas.microsoft.com/office/drawing/2016/ink" xmlns:am3d="http://schemas.microsoft.com/office/drawing/2017/model3d" xmlns:o="urn:schemas-microsoft-com:office:office" xmlns:oel="http://schemas.microsoft.com/office/2019/extlst" xmlns:r="http://schemas.openxmlformats.org/officeDocument/2006/relationships" xmlns:m="http://schemas.openxmlformats.org/officeDocument/2006/math" xmlns:v="urn:schemas-microsoft-com:vml" xmlns:wp14="http://schemas.microsoft.com/office/word/2010/wordprocessingDrawing" xmlns:wp="http://schemas.openxmlformats.org/drawingml/2006/wordprocessingDrawing" xmlns:w10="urn:schemas-microsoft-com:office:word" xmlns:w="http://schemas.openxmlformats.org/wordprocessingml/2006/main" xmlns:w14="http://schemas.microsoft.com/office/word/2010/wordml" xmlns:w15="http://schemas.microsoft.com/office/word/2012/wordml" xmlns:w16cex="http://schemas.microsoft.com/office/word/2018/wordml/cex" xmlns:w16cid="http://schemas.microsoft.com/office/word/2016/wordml/cid" xmlns:w16="http://schemas.microsoft.com/office/word/2018/wordml" xmlns:w16sdtdh="http://schemas.microsoft.com/office/word/2020/wordml/sdtdatahash" xmlns:w16se="http://schemas.microsoft.com/office/word/2015/wordml/symex" xmlns:wpg="http://schemas.microsoft.com/office/word/2010/wordprocessingGroup" xmlns:wpi="http://schemas.microsoft.com/office/word/2010/wordprocessingInk" xmlns:wne="http://schemas.microsoft.com/office/word/2006/wordml" xmlns:wps="http://schemas.microsoft.com/office/word/2010/wordprocessingShape" mc:Ignorable="w14 w15 w16se w16cid w16 w16cex w16sdtdh wp14">
+<w:document xmlns:wpc="http://schemas.microsoft.com/office/word/2010/wordprocessingCanvas" xmlns:cx="http://schemas.microsoft.com/office/drawing/2014/chartex" xmlns:cx1="http://schemas.microsoft.com/office/drawing/2015/9/8/chartex" xmlns:cx2="http://schemas.microsoft.com/office/drawing/2015/10/21/chartex" xmlns:cx3="http://schemas.microsoft.com/office/drawing/2016/5/9/chartex" xmlns:cx4="http://schemas.microsoft.com/office/drawing/2016/5/10/chartex" xmlns:cx5="http://schemas.microsoft.com/office/drawing/2016/5/11/chartex" xmlns:cx6="http://schemas.microsoft.com/office/drawing/2016/5/12/chartex" xmlns:cx7="http://schemas.microsoft.com/office/drawing/2016/5/13/chartex" xmlns:cx8="http://schemas.microsoft.com/office/drawing/2016/5/14/chartex" xmlns:mc="http://schemas.openxmlformats.org/markup-compatibility/2006" xmlns:aink="http://schemas.microsoft.com/office/drawing/2016/ink" xmlns:am3d="http://schemas.microsoft.com/office/drawing/2017/model3d" xmlns:o="urn:schemas-microsoft-com:office:office" xmlns:oel="http://schemas.microsoft.com/office/2019/extlst" xmlns:r="http://schemas.openxmlformats.org/officeDocument/2006/relationships" xmlns:m="http://schemas.openxmlformats.org/officeDocument/2006/math" xmlns:v="urn:schemas-microsoft-com:vml" xmlns:wp14="http://schemas.microsoft.com/office/word/2010/wordprocessingDrawing" xmlns:wp="http://schemas.openxmlformats.org/drawingml/2006/wordprocessingDrawing" xmlns:w10="urn:schemas-microsoft-com:office:word" xmlns:w="http://schemas.openxmlformats.org/wordprocessingml/2006/main" xmlns:w14="http://schemas.microsoft.com/office/word/2010/wordml" xmlns:w15="http://schemas.microsoft.com/office/word/2012/wordml" xmlns:w16cex="http://schemas.microsoft.com/office/word/2018/wordml/cex" xmlns:w16cid="http://schemas.microsoft.com/office/word/2016/wordml/cid" xmlns:w16="http://schemas.microsoft.com/office/word/2018/wordml" xmlns:w16du="http://schemas.microsoft.com/office/word/2023/wordml/word16du" xmlns:w16sdtdh="http://schemas.microsoft.com/office/word/2020/wordml/sdtdatahash" xmlns:w16se="http://schemas.microsoft.com/office/word/2015/wordml/symex" xmlns:wpg="http://schemas.microsoft.com/office/word/2010/wordprocessingGroup" xmlns:wpi="http://schemas.microsoft.com/office/word/2010/wordprocessingInk" xmlns:wne="http://schemas.microsoft.com/office/word/2006/wordml" xmlns:wps="http://schemas.microsoft.com/office/word/2010/wordprocessingShape" mc:Ignorable="w14 w15 w16se w16cid w16 w16cex w16sdtdh w16du wp14">
   <w:body>
     <w:p>
       <w:pPr>
@@ -19,14 +19,10 @@
         <w:t>Abstract</w:t>
       </w:r>
     </w:p>
-    <w:p>
-      <w:r>
-        <w:t>Despite decades of extensive research, schizophrenia remains a famously diverse and difficult to diagnose psychiatric disorder.</w:t>
-      </w:r>
-    </w:p>
+    <w:p/>
     <w:sectPr>
-      <w:footerReference w:type="default" r:id="rId7"/>
-      <w:footerReference w:type="first" r:id="rId8"/>
+      <w:footerReference w:type="default" r:id="rId8"/>
+      <w:footerReference w:type="first" r:id="rId9"/>
       <w:pgSz w:w="12240" w:h="15840"/>
       <w:pgMar w:top="1901" w:right="1008" w:bottom="1440" w:left="1008" w:header="720" w:footer="432" w:gutter="0"/>
       <w:cols w:space="720"/>
@@ -38,7 +34,7 @@
 </file>
 
 <file path=word/endnotes.xml><?xml version="1.0" encoding="utf-8"?>
-<w:endnotes xmlns:wpc="http://schemas.microsoft.com/office/word/2010/wordprocessingCanvas" xmlns:cx="http://schemas.microsoft.com/office/drawing/2014/chartex" xmlns:cx1="http://schemas.microsoft.com/office/drawing/2015/9/8/chartex" xmlns:cx2="http://schemas.microsoft.com/office/drawing/2015/10/21/chartex" xmlns:cx3="http://schemas.microsoft.com/office/drawing/2016/5/9/chartex" xmlns:cx4="http://schemas.microsoft.com/office/drawing/2016/5/10/chartex" xmlns:cx5="http://schemas.microsoft.com/office/drawing/2016/5/11/chartex" xmlns:cx6="http://schemas.microsoft.com/office/drawing/2016/5/12/chartex" xmlns:cx7="http://schemas.microsoft.com/office/drawing/2016/5/13/chartex" xmlns:cx8="http://schemas.microsoft.com/office/drawing/2016/5/14/chartex" xmlns:mc="http://schemas.openxmlformats.org/markup-compatibility/2006" xmlns:aink="http://schemas.microsoft.com/office/drawing/2016/ink" xmlns:am3d="http://schemas.microsoft.com/office/drawing/2017/model3d" xmlns:o="urn:schemas-microsoft-com:office:office" xmlns:oel="http://schemas.microsoft.com/office/2019/extlst" xmlns:r="http://schemas.openxmlformats.org/officeDocument/2006/relationships" xmlns:m="http://schemas.openxmlformats.org/officeDocument/2006/math" xmlns:v="urn:schemas-microsoft-com:vml" xmlns:wp14="http://schemas.microsoft.com/office/word/2010/wordprocessingDrawing" xmlns:wp="http://schemas.openxmlformats.org/drawingml/2006/wordprocessingDrawing" xmlns:w10="urn:schemas-microsoft-com:office:word" xmlns:w="http://schemas.openxmlformats.org/wordprocessingml/2006/main" xmlns:w14="http://schemas.microsoft.com/office/word/2010/wordml" xmlns:w15="http://schemas.microsoft.com/office/word/2012/wordml" xmlns:w16cex="http://schemas.microsoft.com/office/word/2018/wordml/cex" xmlns:w16cid="http://schemas.microsoft.com/office/word/2016/wordml/cid" xmlns:w16="http://schemas.microsoft.com/office/word/2018/wordml" xmlns:w16sdtdh="http://schemas.microsoft.com/office/word/2020/wordml/sdtdatahash" xmlns:w16se="http://schemas.microsoft.com/office/word/2015/wordml/symex" xmlns:wpg="http://schemas.microsoft.com/office/word/2010/wordprocessingGroup" xmlns:wpi="http://schemas.microsoft.com/office/word/2010/wordprocessingInk" xmlns:wne="http://schemas.microsoft.com/office/word/2006/wordml" xmlns:wps="http://schemas.microsoft.com/office/word/2010/wordprocessingShape" mc:Ignorable="w14 w15 w16se w16cid w16 w16cex w16sdtdh wp14">
+<w:endnotes xmlns:wpc="http://schemas.microsoft.com/office/word/2010/wordprocessingCanvas" xmlns:cx="http://schemas.microsoft.com/office/drawing/2014/chartex" xmlns:cx1="http://schemas.microsoft.com/office/drawing/2015/9/8/chartex" xmlns:cx2="http://schemas.microsoft.com/office/drawing/2015/10/21/chartex" xmlns:cx3="http://schemas.microsoft.com/office/drawing/2016/5/9/chartex" xmlns:cx4="http://schemas.microsoft.com/office/drawing/2016/5/10/chartex" xmlns:cx5="http://schemas.microsoft.com/office/drawing/2016/5/11/chartex" xmlns:cx6="http://schemas.microsoft.com/office/drawing/2016/5/12/chartex" xmlns:cx7="http://schemas.microsoft.com/office/drawing/2016/5/13/chartex" xmlns:cx8="http://schemas.microsoft.com/office/drawing/2016/5/14/chartex" xmlns:mc="http://schemas.openxmlformats.org/markup-compatibility/2006" xmlns:aink="http://schemas.microsoft.com/office/drawing/2016/ink" xmlns:am3d="http://schemas.microsoft.com/office/drawing/2017/model3d" xmlns:o="urn:schemas-microsoft-com:office:office" xmlns:oel="http://schemas.microsoft.com/office/2019/extlst" xmlns:r="http://schemas.openxmlformats.org/officeDocument/2006/relationships" xmlns:m="http://schemas.openxmlformats.org/officeDocument/2006/math" xmlns:v="urn:schemas-microsoft-com:vml" xmlns:wp14="http://schemas.microsoft.com/office/word/2010/wordprocessingDrawing" xmlns:wp="http://schemas.openxmlformats.org/drawingml/2006/wordprocessingDrawing" xmlns:w10="urn:schemas-microsoft-com:office:word" xmlns:w="http://schemas.openxmlformats.org/wordprocessingml/2006/main" xmlns:w14="http://schemas.microsoft.com/office/word/2010/wordml" xmlns:w15="http://schemas.microsoft.com/office/word/2012/wordml" xmlns:w16cex="http://schemas.microsoft.com/office/word/2018/wordml/cex" xmlns:w16cid="http://schemas.microsoft.com/office/word/2016/wordml/cid" xmlns:w16="http://schemas.microsoft.com/office/word/2018/wordml" xmlns:w16du="http://schemas.microsoft.com/office/word/2023/wordml/word16du" xmlns:w16sdtdh="http://schemas.microsoft.com/office/word/2020/wordml/sdtdatahash" xmlns:w16se="http://schemas.microsoft.com/office/word/2015/wordml/symex" xmlns:wpg="http://schemas.microsoft.com/office/word/2010/wordprocessingGroup" xmlns:wpi="http://schemas.microsoft.com/office/word/2010/wordprocessingInk" xmlns:wne="http://schemas.microsoft.com/office/word/2006/wordml" xmlns:wps="http://schemas.microsoft.com/office/word/2010/wordprocessingShape" mc:Ignorable="w14 w15 w16se w16cid w16 w16cex w16sdtdh w16du wp14">
   <w:endnote w:type="separator" w:id="-1">
     <w:p>
       <w:pPr>
@@ -65,7 +61,7 @@
 </file>
 
 <file path=word/footer1.xml><?xml version="1.0" encoding="utf-8"?>
-<w:ftr xmlns:wpc="http://schemas.microsoft.com/office/word/2010/wordprocessingCanvas" xmlns:cx="http://schemas.microsoft.com/office/drawing/2014/chartex" xmlns:cx1="http://schemas.microsoft.com/office/drawing/2015/9/8/chartex" xmlns:cx2="http://schemas.microsoft.com/office/drawing/2015/10/21/chartex" xmlns:cx3="http://schemas.microsoft.com/office/drawing/2016/5/9/chartex" xmlns:cx4="http://schemas.microsoft.com/office/drawing/2016/5/10/chartex" xmlns:cx5="http://schemas.microsoft.com/office/drawing/2016/5/11/chartex" xmlns:cx6="http://schemas.microsoft.com/office/drawing/2016/5/12/chartex" xmlns:cx7="http://schemas.microsoft.com/office/drawing/2016/5/13/chartex" xmlns:cx8="http://schemas.microsoft.com/office/drawing/2016/5/14/chartex" xmlns:mc="http://schemas.openxmlformats.org/markup-compatibility/2006" xmlns:aink="http://schemas.microsoft.com/office/drawing/2016/ink" xmlns:am3d="http://schemas.microsoft.com/office/drawing/2017/model3d" xmlns:o="urn:schemas-microsoft-com:office:office" xmlns:oel="http://schemas.microsoft.com/office/2019/extlst" xmlns:r="http://schemas.openxmlformats.org/officeDocument/2006/relationships" xmlns:m="http://schemas.openxmlformats.org/officeDocument/2006/math" xmlns:v="urn:schemas-microsoft-com:vml" xmlns:wp14="http://schemas.microsoft.com/office/word/2010/wordprocessingDrawing" xmlns:wp="http://schemas.openxmlformats.org/drawingml/2006/wordprocessingDrawing" xmlns:w10="urn:schemas-microsoft-com:office:word" xmlns:w="http://schemas.openxmlformats.org/wordprocessingml/2006/main" xmlns:w14="http://schemas.microsoft.com/office/word/2010/wordml" xmlns:w15="http://schemas.microsoft.com/office/word/2012/wordml" xmlns:w16cex="http://schemas.microsoft.com/office/word/2018/wordml/cex" xmlns:w16cid="http://schemas.microsoft.com/office/word/2016/wordml/cid" xmlns:w16="http://schemas.microsoft.com/office/word/2018/wordml" xmlns:w16sdtdh="http://schemas.microsoft.com/office/word/2020/wordml/sdtdatahash" xmlns:w16se="http://schemas.microsoft.com/office/word/2015/wordml/symex" xmlns:wpg="http://schemas.microsoft.com/office/word/2010/wordprocessingGroup" xmlns:wpi="http://schemas.microsoft.com/office/word/2010/wordprocessingInk" xmlns:wne="http://schemas.microsoft.com/office/word/2006/wordml" xmlns:wps="http://schemas.microsoft.com/office/word/2010/wordprocessingShape" mc:Ignorable="w14 w15 w16se w16cid w16 w16cex w16sdtdh wp14">
+<w:ftr xmlns:wpc="http://schemas.microsoft.com/office/word/2010/wordprocessingCanvas" xmlns:cx="http://schemas.microsoft.com/office/drawing/2014/chartex" xmlns:cx1="http://schemas.microsoft.com/office/drawing/2015/9/8/chartex" xmlns:cx2="http://schemas.microsoft.com/office/drawing/2015/10/21/chartex" xmlns:cx3="http://schemas.microsoft.com/office/drawing/2016/5/9/chartex" xmlns:cx4="http://schemas.microsoft.com/office/drawing/2016/5/10/chartex" xmlns:cx5="http://schemas.microsoft.com/office/drawing/2016/5/11/chartex" xmlns:cx6="http://schemas.microsoft.com/office/drawing/2016/5/12/chartex" xmlns:cx7="http://schemas.microsoft.com/office/drawing/2016/5/13/chartex" xmlns:cx8="http://schemas.microsoft.com/office/drawing/2016/5/14/chartex" xmlns:mc="http://schemas.openxmlformats.org/markup-compatibility/2006" xmlns:aink="http://schemas.microsoft.com/office/drawing/2016/ink" xmlns:am3d="http://schemas.microsoft.com/office/drawing/2017/model3d" xmlns:o="urn:schemas-microsoft-com:office:office" xmlns:oel="http://schemas.microsoft.com/office/2019/extlst" xmlns:r="http://schemas.openxmlformats.org/officeDocument/2006/relationships" xmlns:m="http://schemas.openxmlformats.org/officeDocument/2006/math" xmlns:v="urn:schemas-microsoft-com:vml" xmlns:wp14="http://schemas.microsoft.com/office/word/2010/wordprocessingDrawing" xmlns:wp="http://schemas.openxmlformats.org/drawingml/2006/wordprocessingDrawing" xmlns:w10="urn:schemas-microsoft-com:office:word" xmlns:w="http://schemas.openxmlformats.org/wordprocessingml/2006/main" xmlns:w14="http://schemas.microsoft.com/office/word/2010/wordml" xmlns:w15="http://schemas.microsoft.com/office/word/2012/wordml" xmlns:w16cex="http://schemas.microsoft.com/office/word/2018/wordml/cex" xmlns:w16cid="http://schemas.microsoft.com/office/word/2016/wordml/cid" xmlns:w16="http://schemas.microsoft.com/office/word/2018/wordml" xmlns:w16du="http://schemas.microsoft.com/office/word/2023/wordml/word16du" xmlns:w16sdtdh="http://schemas.microsoft.com/office/word/2020/wordml/sdtdatahash" xmlns:w16se="http://schemas.microsoft.com/office/word/2015/wordml/symex" xmlns:wpg="http://schemas.microsoft.com/office/word/2010/wordprocessingGroup" xmlns:wpi="http://schemas.microsoft.com/office/word/2010/wordprocessingInk" xmlns:wne="http://schemas.microsoft.com/office/word/2006/wordml" xmlns:wps="http://schemas.microsoft.com/office/word/2010/wordprocessingShape" mc:Ignorable="w14 w15 w16se w16cid w16 w16cex w16sdtdh w16du wp14">
   <w:sdt>
     <w:sdtPr>
       <w:id w:val="-1741171722"/>
@@ -112,7 +108,7 @@
 </file>
 
 <file path=word/footer2.xml><?xml version="1.0" encoding="utf-8"?>
-<w:ftr xmlns:wpc="http://schemas.microsoft.com/office/word/2010/wordprocessingCanvas" xmlns:cx="http://schemas.microsoft.com/office/drawing/2014/chartex" xmlns:cx1="http://schemas.microsoft.com/office/drawing/2015/9/8/chartex" xmlns:cx2="http://schemas.microsoft.com/office/drawing/2015/10/21/chartex" xmlns:cx3="http://schemas.microsoft.com/office/drawing/2016/5/9/chartex" xmlns:cx4="http://schemas.microsoft.com/office/drawing/2016/5/10/chartex" xmlns:cx5="http://schemas.microsoft.com/office/drawing/2016/5/11/chartex" xmlns:cx6="http://schemas.microsoft.com/office/drawing/2016/5/12/chartex" xmlns:cx7="http://schemas.microsoft.com/office/drawing/2016/5/13/chartex" xmlns:cx8="http://schemas.microsoft.com/office/drawing/2016/5/14/chartex" xmlns:mc="http://schemas.openxmlformats.org/markup-compatibility/2006" xmlns:aink="http://schemas.microsoft.com/office/drawing/2016/ink" xmlns:am3d="http://schemas.microsoft.com/office/drawing/2017/model3d" xmlns:o="urn:schemas-microsoft-com:office:office" xmlns:oel="http://schemas.microsoft.com/office/2019/extlst" xmlns:r="http://schemas.openxmlformats.org/officeDocument/2006/relationships" xmlns:m="http://schemas.openxmlformats.org/officeDocument/2006/math" xmlns:v="urn:schemas-microsoft-com:vml" xmlns:wp14="http://schemas.microsoft.com/office/word/2010/wordprocessingDrawing" xmlns:wp="http://schemas.openxmlformats.org/drawingml/2006/wordprocessingDrawing" xmlns:w10="urn:schemas-microsoft-com:office:word" xmlns:w="http://schemas.openxmlformats.org/wordprocessingml/2006/main" xmlns:w14="http://schemas.microsoft.com/office/word/2010/wordml" xmlns:w15="http://schemas.microsoft.com/office/word/2012/wordml" xmlns:w16cex="http://schemas.microsoft.com/office/word/2018/wordml/cex" xmlns:w16cid="http://schemas.microsoft.com/office/word/2016/wordml/cid" xmlns:w16="http://schemas.microsoft.com/office/word/2018/wordml" xmlns:w16sdtdh="http://schemas.microsoft.com/office/word/2020/wordml/sdtdatahash" xmlns:w16se="http://schemas.microsoft.com/office/word/2015/wordml/symex" xmlns:wpg="http://schemas.microsoft.com/office/word/2010/wordprocessingGroup" xmlns:wpi="http://schemas.microsoft.com/office/word/2010/wordprocessingInk" xmlns:wne="http://schemas.microsoft.com/office/word/2006/wordml" xmlns:wps="http://schemas.microsoft.com/office/word/2010/wordprocessingShape" mc:Ignorable="w14 w15 w16se w16cid w16 w16cex w16sdtdh wp14">
+<w:ftr xmlns:wpc="http://schemas.microsoft.com/office/word/2010/wordprocessingCanvas" xmlns:cx="http://schemas.microsoft.com/office/drawing/2014/chartex" xmlns:cx1="http://schemas.microsoft.com/office/drawing/2015/9/8/chartex" xmlns:cx2="http://schemas.microsoft.com/office/drawing/2015/10/21/chartex" xmlns:cx3="http://schemas.microsoft.com/office/drawing/2016/5/9/chartex" xmlns:cx4="http://schemas.microsoft.com/office/drawing/2016/5/10/chartex" xmlns:cx5="http://schemas.microsoft.com/office/drawing/2016/5/11/chartex" xmlns:cx6="http://schemas.microsoft.com/office/drawing/2016/5/12/chartex" xmlns:cx7="http://schemas.microsoft.com/office/drawing/2016/5/13/chartex" xmlns:cx8="http://schemas.microsoft.com/office/drawing/2016/5/14/chartex" xmlns:mc="http://schemas.openxmlformats.org/markup-compatibility/2006" xmlns:aink="http://schemas.microsoft.com/office/drawing/2016/ink" xmlns:am3d="http://schemas.microsoft.com/office/drawing/2017/model3d" xmlns:o="urn:schemas-microsoft-com:office:office" xmlns:oel="http://schemas.microsoft.com/office/2019/extlst" xmlns:r="http://schemas.openxmlformats.org/officeDocument/2006/relationships" xmlns:m="http://schemas.openxmlformats.org/officeDocument/2006/math" xmlns:v="urn:schemas-microsoft-com:vml" xmlns:wp14="http://schemas.microsoft.com/office/word/2010/wordprocessingDrawing" xmlns:wp="http://schemas.openxmlformats.org/drawingml/2006/wordprocessingDrawing" xmlns:w10="urn:schemas-microsoft-com:office:word" xmlns:w="http://schemas.openxmlformats.org/wordprocessingml/2006/main" xmlns:w14="http://schemas.microsoft.com/office/word/2010/wordml" xmlns:w15="http://schemas.microsoft.com/office/word/2012/wordml" xmlns:w16cex="http://schemas.microsoft.com/office/word/2018/wordml/cex" xmlns:w16cid="http://schemas.microsoft.com/office/word/2016/wordml/cid" xmlns:w16="http://schemas.microsoft.com/office/word/2018/wordml" xmlns:w16du="http://schemas.microsoft.com/office/word/2023/wordml/word16du" xmlns:w16sdtdh="http://schemas.microsoft.com/office/word/2020/wordml/sdtdatahash" xmlns:w16se="http://schemas.microsoft.com/office/word/2015/wordml/symex" xmlns:wpg="http://schemas.microsoft.com/office/word/2010/wordprocessingGroup" xmlns:wpi="http://schemas.microsoft.com/office/word/2010/wordprocessingInk" xmlns:wne="http://schemas.microsoft.com/office/word/2006/wordml" xmlns:wps="http://schemas.microsoft.com/office/word/2010/wordprocessingShape" mc:Ignorable="w14 w15 w16se w16cid w16 w16cex w16sdtdh w16du wp14">
   <w:p>
     <w:pPr>
       <w:pStyle w:val="Footer"/>
@@ -120,7 +116,6 @@
     <w:sdt>
       <w:sdtPr>
         <w:id w:val="7803617"/>
-        <w:placeholder/>
         <w:temporary/>
         <w:showingPlcHdr/>
         <w15:appearance w15:val="hidden"/>
@@ -136,7 +131,7 @@
 </file>
 
 <file path=word/footnotes.xml><?xml version="1.0" encoding="utf-8"?>
-<w:footnotes xmlns:wpc="http://schemas.microsoft.com/office/word/2010/wordprocessingCanvas" xmlns:cx="http://schemas.microsoft.com/office/drawing/2014/chartex" xmlns:cx1="http://schemas.microsoft.com/office/drawing/2015/9/8/chartex" xmlns:cx2="http://schemas.microsoft.com/office/drawing/2015/10/21/chartex" xmlns:cx3="http://schemas.microsoft.com/office/drawing/2016/5/9/chartex" xmlns:cx4="http://schemas.microsoft.com/office/drawing/2016/5/10/chartex" xmlns:cx5="http://schemas.microsoft.com/office/drawing/2016/5/11/chartex" xmlns:cx6="http://schemas.microsoft.com/office/drawing/2016/5/12/chartex" xmlns:cx7="http://schemas.microsoft.com/office/drawing/2016/5/13/chartex" xmlns:cx8="http://schemas.microsoft.com/office/drawing/2016/5/14/chartex" xmlns:mc="http://schemas.openxmlformats.org/markup-compatibility/2006" xmlns:aink="http://schemas.microsoft.com/office/drawing/2016/ink" xmlns:am3d="http://schemas.microsoft.com/office/drawing/2017/model3d" xmlns:o="urn:schemas-microsoft-com:office:office" xmlns:oel="http://schemas.microsoft.com/office/2019/extlst" xmlns:r="http://schemas.openxmlformats.org/officeDocument/2006/relationships" xmlns:m="http://schemas.openxmlformats.org/officeDocument/2006/math" xmlns:v="urn:schemas-microsoft-com:vml" xmlns:wp14="http://schemas.microsoft.com/office/word/2010/wordprocessingDrawing" xmlns:wp="http://schemas.openxmlformats.org/drawingml/2006/wordprocessingDrawing" xmlns:w10="urn:schemas-microsoft-com:office:word" xmlns:w="http://schemas.openxmlformats.org/wordprocessingml/2006/main" xmlns:w14="http://schemas.microsoft.com/office/word/2010/wordml" xmlns:w15="http://schemas.microsoft.com/office/word/2012/wordml" xmlns:w16cex="http://schemas.microsoft.com/office/word/2018/wordml/cex" xmlns:w16cid="http://schemas.microsoft.com/office/word/2016/wordml/cid" xmlns:w16="http://schemas.microsoft.com/office/word/2018/wordml" xmlns:w16sdtdh="http://schemas.microsoft.com/office/word/2020/wordml/sdtdatahash" xmlns:w16se="http://schemas.microsoft.com/office/word/2015/wordml/symex" xmlns:wpg="http://schemas.microsoft.com/office/word/2010/wordprocessingGroup" xmlns:wpi="http://schemas.microsoft.com/office/word/2010/wordprocessingInk" xmlns:wne="http://schemas.microsoft.com/office/word/2006/wordml" xmlns:wps="http://schemas.microsoft.com/office/word/2010/wordprocessingShape" mc:Ignorable="w14 w15 w16se w16cid w16 w16cex w16sdtdh wp14">
+<w:footnotes xmlns:wpc="http://schemas.microsoft.com/office/word/2010/wordprocessingCanvas" xmlns:cx="http://schemas.microsoft.com/office/drawing/2014/chartex" xmlns:cx1="http://schemas.microsoft.com/office/drawing/2015/9/8/chartex" xmlns:cx2="http://schemas.microsoft.com/office/drawing/2015/10/21/chartex" xmlns:cx3="http://schemas.microsoft.com/office/drawing/2016/5/9/chartex" xmlns:cx4="http://schemas.microsoft.com/office/drawing/2016/5/10/chartex" xmlns:cx5="http://schemas.microsoft.com/office/drawing/2016/5/11/chartex" xmlns:cx6="http://schemas.microsoft.com/office/drawing/2016/5/12/chartex" xmlns:cx7="http://schemas.microsoft.com/office/drawing/2016/5/13/chartex" xmlns:cx8="http://schemas.microsoft.com/office/drawing/2016/5/14/chartex" xmlns:mc="http://schemas.openxmlformats.org/markup-compatibility/2006" xmlns:aink="http://schemas.microsoft.com/office/drawing/2016/ink" xmlns:am3d="http://schemas.microsoft.com/office/drawing/2017/model3d" xmlns:o="urn:schemas-microsoft-com:office:office" xmlns:oel="http://schemas.microsoft.com/office/2019/extlst" xmlns:r="http://schemas.openxmlformats.org/officeDocument/2006/relationships" xmlns:m="http://schemas.openxmlformats.org/officeDocument/2006/math" xmlns:v="urn:schemas-microsoft-com:vml" xmlns:wp14="http://schemas.microsoft.com/office/word/2010/wordprocessingDrawing" xmlns:wp="http://schemas.openxmlformats.org/drawingml/2006/wordprocessingDrawing" xmlns:w10="urn:schemas-microsoft-com:office:word" xmlns:w="http://schemas.openxmlformats.org/wordprocessingml/2006/main" xmlns:w14="http://schemas.microsoft.com/office/word/2010/wordml" xmlns:w15="http://schemas.microsoft.com/office/word/2012/wordml" xmlns:w16cex="http://schemas.microsoft.com/office/word/2018/wordml/cex" xmlns:w16cid="http://schemas.microsoft.com/office/word/2016/wordml/cid" xmlns:w16="http://schemas.microsoft.com/office/word/2018/wordml" xmlns:w16du="http://schemas.microsoft.com/office/word/2023/wordml/word16du" xmlns:w16sdtdh="http://schemas.microsoft.com/office/word/2020/wordml/sdtdatahash" xmlns:w16se="http://schemas.microsoft.com/office/word/2015/wordml/symex" xmlns:wpg="http://schemas.microsoft.com/office/word/2010/wordprocessingGroup" xmlns:wpi="http://schemas.microsoft.com/office/word/2010/wordprocessingInk" xmlns:wne="http://schemas.microsoft.com/office/word/2006/wordml" xmlns:wps="http://schemas.microsoft.com/office/word/2010/wordprocessingShape" mc:Ignorable="w14 w15 w16se w16cid w16 w16cex w16sdtdh w16du wp14">
   <w:footnote w:type="separator" w:id="-1">
     <w:p>
       <w:pPr>
@@ -163,7 +158,7 @@
 </file>
 
 <file path=word/numbering.xml><?xml version="1.0" encoding="utf-8"?>
-<w:numbering xmlns:wpc="http://schemas.microsoft.com/office/word/2010/wordprocessingCanvas" xmlns:cx="http://schemas.microsoft.com/office/drawing/2014/chartex" xmlns:cx1="http://schemas.microsoft.com/office/drawing/2015/9/8/chartex" xmlns:cx2="http://schemas.microsoft.com/office/drawing/2015/10/21/chartex" xmlns:cx3="http://schemas.microsoft.com/office/drawing/2016/5/9/chartex" xmlns:cx4="http://schemas.microsoft.com/office/drawing/2016/5/10/chartex" xmlns:cx5="http://schemas.microsoft.com/office/drawing/2016/5/11/chartex" xmlns:cx6="http://schemas.microsoft.com/office/drawing/2016/5/12/chartex" xmlns:cx7="http://schemas.microsoft.com/office/drawing/2016/5/13/chartex" xmlns:cx8="http://schemas.microsoft.com/office/drawing/2016/5/14/chartex" xmlns:mc="http://schemas.openxmlformats.org/markup-compatibility/2006" xmlns:aink="http://schemas.microsoft.com/office/drawing/2016/ink" xmlns:am3d="http://schemas.microsoft.com/office/drawing/2017/model3d" xmlns:o="urn:schemas-microsoft-com:office:office" xmlns:oel="http://schemas.microsoft.com/office/2019/extlst" xmlns:r="http://schemas.openxmlformats.org/officeDocument/2006/relationships" xmlns:m="http://schemas.openxmlformats.org/officeDocument/2006/math" xmlns:v="urn:schemas-microsoft-com:vml" xmlns:wp14="http://schemas.microsoft.com/office/word/2010/wordprocessingDrawing" xmlns:wp="http://schemas.openxmlformats.org/drawingml/2006/wordprocessingDrawing" xmlns:w10="urn:schemas-microsoft-com:office:word" xmlns:w="http://schemas.openxmlformats.org/wordprocessingml/2006/main" xmlns:w14="http://schemas.microsoft.com/office/word/2010/wordml" xmlns:w15="http://schemas.microsoft.com/office/word/2012/wordml" xmlns:w16cex="http://schemas.microsoft.com/office/word/2018/wordml/cex" xmlns:w16cid="http://schemas.microsoft.com/office/word/2016/wordml/cid" xmlns:w16="http://schemas.microsoft.com/office/word/2018/wordml" xmlns:w16sdtdh="http://schemas.microsoft.com/office/word/2020/wordml/sdtdatahash" xmlns:w16se="http://schemas.microsoft.com/office/word/2015/wordml/symex" xmlns:wpg="http://schemas.microsoft.com/office/word/2010/wordprocessingGroup" xmlns:wpi="http://schemas.microsoft.com/office/word/2010/wordprocessingInk" xmlns:wne="http://schemas.microsoft.com/office/word/2006/wordml" xmlns:wps="http://schemas.microsoft.com/office/word/2010/wordprocessingShape" mc:Ignorable="w14 w15 w16se w16cid w16 w16cex w16sdtdh wp14">
+<w:numbering xmlns:wpc="http://schemas.microsoft.com/office/word/2010/wordprocessingCanvas" xmlns:cx="http://schemas.microsoft.com/office/drawing/2014/chartex" xmlns:cx1="http://schemas.microsoft.com/office/drawing/2015/9/8/chartex" xmlns:cx2="http://schemas.microsoft.com/office/drawing/2015/10/21/chartex" xmlns:cx3="http://schemas.microsoft.com/office/drawing/2016/5/9/chartex" xmlns:cx4="http://schemas.microsoft.com/office/drawing/2016/5/10/chartex" xmlns:cx5="http://schemas.microsoft.com/office/drawing/2016/5/11/chartex" xmlns:cx6="http://schemas.microsoft.com/office/drawing/2016/5/12/chartex" xmlns:cx7="http://schemas.microsoft.com/office/drawing/2016/5/13/chartex" xmlns:cx8="http://schemas.microsoft.com/office/drawing/2016/5/14/chartex" xmlns:mc="http://schemas.openxmlformats.org/markup-compatibility/2006" xmlns:aink="http://schemas.microsoft.com/office/drawing/2016/ink" xmlns:am3d="http://schemas.microsoft.com/office/drawing/2017/model3d" xmlns:o="urn:schemas-microsoft-com:office:office" xmlns:oel="http://schemas.microsoft.com/office/2019/extlst" xmlns:r="http://schemas.openxmlformats.org/officeDocument/2006/relationships" xmlns:m="http://schemas.openxmlformats.org/officeDocument/2006/math" xmlns:v="urn:schemas-microsoft-com:vml" xmlns:wp14="http://schemas.microsoft.com/office/word/2010/wordprocessingDrawing" xmlns:wp="http://schemas.openxmlformats.org/drawingml/2006/wordprocessingDrawing" xmlns:w10="urn:schemas-microsoft-com:office:word" xmlns:w="http://schemas.openxmlformats.org/wordprocessingml/2006/main" xmlns:w14="http://schemas.microsoft.com/office/word/2010/wordml" xmlns:w15="http://schemas.microsoft.com/office/word/2012/wordml" xmlns:w16cex="http://schemas.microsoft.com/office/word/2018/wordml/cex" xmlns:w16cid="http://schemas.microsoft.com/office/word/2016/wordml/cid" xmlns:w16="http://schemas.microsoft.com/office/word/2018/wordml" xmlns:w16du="http://schemas.microsoft.com/office/word/2023/wordml/word16du" xmlns:w16sdtdh="http://schemas.microsoft.com/office/word/2020/wordml/sdtdatahash" xmlns:w16se="http://schemas.microsoft.com/office/word/2015/wordml/symex" xmlns:wpg="http://schemas.microsoft.com/office/word/2010/wordprocessingGroup" xmlns:wpi="http://schemas.microsoft.com/office/word/2010/wordprocessingInk" xmlns:wne="http://schemas.microsoft.com/office/word/2006/wordml" xmlns:wps="http://schemas.microsoft.com/office/word/2010/wordprocessingShape" mc:Ignorable="w14 w15 w16se w16cid w16 w16cex w16sdtdh w16du wp14">
   <w:abstractNum w:abstractNumId="0" w15:restartNumberingAfterBreak="0">
     <w:nsid w:val="FFFFFF88"/>
     <w:multiLevelType w:val="singleLevel"/>
@@ -876,7 +871,7 @@
 </file>
 
 <file path=word/styles.xml><?xml version="1.0" encoding="utf-8"?>
-<w:styles xmlns:mc="http://schemas.openxmlformats.org/markup-compatibility/2006" xmlns:r="http://schemas.openxmlformats.org/officeDocument/2006/relationships" xmlns:w="http://schemas.openxmlformats.org/wordprocessingml/2006/main" xmlns:w14="http://schemas.microsoft.com/office/word/2010/wordml" xmlns:w15="http://schemas.microsoft.com/office/word/2012/wordml" xmlns:w16cex="http://schemas.microsoft.com/office/word/2018/wordml/cex" xmlns:w16cid="http://schemas.microsoft.com/office/word/2016/wordml/cid" xmlns:w16="http://schemas.microsoft.com/office/word/2018/wordml" xmlns:w16sdtdh="http://schemas.microsoft.com/office/word/2020/wordml/sdtdatahash" xmlns:w16se="http://schemas.microsoft.com/office/word/2015/wordml/symex" mc:Ignorable="w14 w15 w16se w16cid w16 w16cex w16sdtdh">
+<w:styles xmlns:mc="http://schemas.openxmlformats.org/markup-compatibility/2006" xmlns:r="http://schemas.openxmlformats.org/officeDocument/2006/relationships" xmlns:w="http://schemas.openxmlformats.org/wordprocessingml/2006/main" xmlns:w14="http://schemas.microsoft.com/office/word/2010/wordml" xmlns:w15="http://schemas.microsoft.com/office/word/2012/wordml" xmlns:w16cex="http://schemas.microsoft.com/office/word/2018/wordml/cex" xmlns:w16cid="http://schemas.microsoft.com/office/word/2016/wordml/cid" xmlns:w16="http://schemas.microsoft.com/office/word/2018/wordml" xmlns:w16du="http://schemas.microsoft.com/office/word/2023/wordml/word16du" xmlns:w16sdtdh="http://schemas.microsoft.com/office/word/2020/wordml/sdtdatahash" xmlns:w16se="http://schemas.microsoft.com/office/word/2015/wordml/symex" mc:Ignorable="w14 w15 w16se w16cid w16 w16cex w16sdtdh w16du">
   <w:docDefaults>
     <w:rPrDefault>
       <w:rPr>
@@ -2383,4 +2378,39 @@
     </a:ext>
   </a:extLst>
 </a:theme>
+</file>
+
+<file path=word/webextensions/taskpanes.xml><?xml version="1.0" encoding="utf-8"?>
+<wetp:taskpanes xmlns:wetp="http://schemas.microsoft.com/office/webextensions/taskpanes/2010/11">
+  <wetp:taskpane dockstate="right" visibility="0" width="350" row="0">
+    <wetp:webextensionref xmlns:r="http://schemas.openxmlformats.org/officeDocument/2006/relationships" r:id="rId1"/>
+  </wetp:taskpane>
+</wetp:taskpanes>
+</file>
+
+<file path=word/webextensions/webextension1.xml><?xml version="1.0" encoding="utf-8"?>
+<we:webextension xmlns:we="http://schemas.microsoft.com/office/webextensions/webextension/2010/11" id="{CA36F14B-ACA2-4EDF-A078-2A8FDD23D926}">
+  <we:reference id="wa104382081" version="1.55.1.0" store="en-US" storeType="OMEX"/>
+  <we:alternateReferences>
+    <we:reference id="wa104382081" version="1.55.1.0" store="" storeType="OMEX"/>
+  </we:alternateReferences>
+  <we:properties>
+    <we:property name="MENDELEY_CITATIONS" value="[]"/>
+    <we:property name="MENDELEY_CITATIONS_STYLE" value="{&quot;id&quot;:&quot;https://www.zotero.org/styles/apa&quot;,&quot;title&quot;:&quot;American Psychological Association 7th edition&quot;,&quot;format&quot;:&quot;author-date&quot;,&quot;defaultLocale&quot;:null,&quot;isLocaleCodeValid&quot;:true}"/>
+  </we:properties>
+  <we:bindings/>
+  <we:snapshot xmlns:r="http://schemas.openxmlformats.org/officeDocument/2006/relationships"/>
+</we:webextension>
+</file>
+
+<file path=customXml/item1.xml><?xml version="1.0" encoding="utf-8"?>
+<b:Sources xmlns:b="http://schemas.openxmlformats.org/officeDocument/2006/bibliography" xmlns="http://schemas.openxmlformats.org/officeDocument/2006/bibliography" SelectedStyle="\APASixthEditionOfficeOnline.xsl" StyleName="APA" Version="6"/>
+</file>
+
+<file path=customXml/itemProps1.xml><?xml version="1.0" encoding="utf-8"?>
+<ds:datastoreItem xmlns:ds="http://schemas.openxmlformats.org/officeDocument/2006/customXml" ds:itemID="{1C3BB08F-0F4E-4BE4-9CC3-D910C80CBBAF}">
+  <ds:schemaRefs>
+    <ds:schemaRef ds:uri="http://schemas.openxmlformats.org/officeDocument/2006/bibliography"/>
+  </ds:schemaRefs>
+</ds:datastoreItem>
 </file>
</xml_diff>